<commit_message>
V1.3.1_RELEASE is finished -- all has been done1
</commit_message>
<xml_diff>
--- a/results/世纪佳缘用户画像.docx
+++ b/results/世纪佳缘用户画像.docx
@@ -1914,16 +1914,8 @@
         <w:rPr>
           <w:rFonts w:hint="eastAsia"/>
         </w:rPr>
-        <w:t>在对</w:t>
-      </w:r>
-      <w:proofErr w:type="gramStart"/>
-      <w:r>
-        <w:rPr>
-          <w:rFonts w:hint="eastAsia"/>
-        </w:rPr>
-        <w:t>世纪佳缘网站</w:t>
-      </w:r>
-      <w:proofErr w:type="gramEnd"/>
+        <w:t>在对世纪佳缘网站</w:t>
+      </w:r>
       <w:r>
         <w:t>718395</w:t>
       </w:r>
@@ -2026,25 +2018,13 @@
         </w:rPr>
         <w:t xml:space="preserve">&gt; </w:t>
       </w:r>
-      <w:proofErr w:type="spellStart"/>
-      <w:proofErr w:type="gramStart"/>
       <w:r>
         <w:rPr>
           <w:rStyle w:val="godmdahbbob"/>
           <w:rFonts w:ascii="Lucida Console" w:hAnsi="Lucida Console"/>
           <w:color w:val="F92672"/>
         </w:rPr>
-        <w:t>install.packages</w:t>
-      </w:r>
-      <w:proofErr w:type="spellEnd"/>
-      <w:proofErr w:type="gramEnd"/>
-      <w:r>
-        <w:rPr>
-          <w:rStyle w:val="godmdahbbob"/>
-          <w:rFonts w:ascii="Lucida Console" w:hAnsi="Lucida Console"/>
-          <w:color w:val="F92672"/>
-        </w:rPr>
-        <w:t>("ggplot2")</w:t>
+        <w:t>install.packages("ggplot2")</w:t>
       </w:r>
     </w:p>
     <w:p>
@@ -2218,51 +2198,7 @@
           <w:sz w:val="24"/>
           <w:szCs w:val="24"/>
         </w:rPr>
-        <w:t>&gt; pie(c(</w:t>
-      </w:r>
-      <w:proofErr w:type="spellStart"/>
-      <w:r>
-        <w:rPr>
-          <w:rFonts w:ascii="Lucida Console" w:eastAsia="宋体" w:hAnsi="Lucida Console" w:cs="宋体"/>
-          <w:color w:val="F92672"/>
-          <w:kern w:val="0"/>
-          <w:sz w:val="24"/>
-          <w:szCs w:val="24"/>
-        </w:rPr>
-        <w:t>male_number</w:t>
-      </w:r>
-      <w:proofErr w:type="spellEnd"/>
-      <w:r>
-        <w:rPr>
-          <w:rFonts w:ascii="Lucida Console" w:eastAsia="宋体" w:hAnsi="Lucida Console" w:cs="宋体"/>
-          <w:color w:val="F92672"/>
-          <w:kern w:val="0"/>
-          <w:sz w:val="24"/>
-          <w:szCs w:val="24"/>
-        </w:rPr>
-        <w:t xml:space="preserve">, </w:t>
-      </w:r>
-      <w:proofErr w:type="spellStart"/>
-      <w:r>
-        <w:rPr>
-          <w:rFonts w:ascii="Lucida Console" w:eastAsia="宋体" w:hAnsi="Lucida Console" w:cs="宋体"/>
-          <w:color w:val="F92672"/>
-          <w:kern w:val="0"/>
-          <w:sz w:val="24"/>
-          <w:szCs w:val="24"/>
-        </w:rPr>
-        <w:t>female_number</w:t>
-      </w:r>
-      <w:proofErr w:type="spellEnd"/>
-      <w:r>
-        <w:rPr>
-          <w:rFonts w:ascii="Lucida Console" w:eastAsia="宋体" w:hAnsi="Lucida Console" w:cs="宋体"/>
-          <w:color w:val="F92672"/>
-          <w:kern w:val="0"/>
-          <w:sz w:val="24"/>
-          <w:szCs w:val="24"/>
-        </w:rPr>
-        <w:t>), labels = c("</w:t>
+        <w:t>&gt; pie(c(male_number, female_number), labels = c("</w:t>
       </w:r>
       <w:r>
         <w:rPr>
@@ -2356,9 +2292,6 @@
       <w:pPr>
         <w:ind w:left="420" w:firstLine="420"/>
         <w:jc w:val="left"/>
-        <w:rPr>
-          <w:rFonts w:hint="eastAsia"/>
-        </w:rPr>
       </w:pPr>
       <w:r>
         <w:rPr>
@@ -2523,43 +2456,7 @@
           <w:rFonts w:ascii="Lucida Console" w:hAnsi="Lucida Console"/>
           <w:color w:val="F92672"/>
         </w:rPr>
-        <w:t>write.csv(</w:t>
-      </w:r>
-      <w:proofErr w:type="spellStart"/>
-      <w:r>
-        <w:rPr>
-          <w:rStyle w:val="godmdahbbob"/>
-          <w:rFonts w:ascii="Lucida Console" w:hAnsi="Lucida Console"/>
-          <w:color w:val="F92672"/>
-        </w:rPr>
-        <w:t>data_female</w:t>
-      </w:r>
-      <w:proofErr w:type="spellEnd"/>
-      <w:r>
-        <w:rPr>
-          <w:rStyle w:val="godmdahbbob"/>
-          <w:rFonts w:ascii="Lucida Console" w:hAnsi="Lucida Console"/>
-          <w:color w:val="F92672"/>
-        </w:rPr>
-        <w:t xml:space="preserve">[, </w:t>
-      </w:r>
-      <w:proofErr w:type="gramStart"/>
-      <w:r>
-        <w:rPr>
-          <w:rStyle w:val="godmdahbbob"/>
-          <w:rFonts w:ascii="Lucida Console" w:hAnsi="Lucida Console"/>
-          <w:color w:val="F92672"/>
-        </w:rPr>
-        <w:t>c(</w:t>
-      </w:r>
-      <w:proofErr w:type="gramEnd"/>
-      <w:r>
-        <w:rPr>
-          <w:rStyle w:val="godmdahbbob"/>
-          <w:rFonts w:ascii="Lucida Console" w:hAnsi="Lucida Console"/>
-          <w:color w:val="F92672"/>
-        </w:rPr>
-        <w:t>1, 3, 4, 6, 7, 8, 9, 13, 14)], 'e:/data_female.csv')</w:t>
+        <w:t>write.csv(data_female[, c(1, 3, 4, 6, 7, 8, 9, 13, 14)], 'e:/data_female.csv')</w:t>
       </w:r>
     </w:p>
     <w:p/>
@@ -2586,67 +2483,35 @@
           <w:rFonts w:hint="eastAsia"/>
           <w:highlight w:val="yellow"/>
         </w:rPr>
-        <w:t>SELECT COUNT(</w:t>
-      </w:r>
-      <w:proofErr w:type="spellStart"/>
+        <w:t>SELECT COUNT(uid) AS '</w:t>
+      </w:r>
       <w:r>
         <w:rPr>
           <w:rFonts w:hint="eastAsia"/>
           <w:highlight w:val="yellow"/>
         </w:rPr>
-        <w:t>uid</w:t>
-      </w:r>
-      <w:proofErr w:type="spellEnd"/>
+        <w:t>数量</w:t>
+      </w:r>
       <w:r>
         <w:rPr>
           <w:rFonts w:hint="eastAsia"/>
           <w:highlight w:val="yellow"/>
         </w:rPr>
-        <w:t>) AS '</w:t>
+        <w:t>', province AS '</w:t>
       </w:r>
       <w:r>
         <w:rPr>
           <w:rFonts w:hint="eastAsia"/>
           <w:highlight w:val="yellow"/>
         </w:rPr>
-        <w:t>数量</w:t>
+        <w:t>省份</w:t>
       </w:r>
       <w:r>
         <w:rPr>
           <w:rFonts w:hint="eastAsia"/>
           <w:highlight w:val="yellow"/>
         </w:rPr>
-        <w:t>', province AS '</w:t>
-      </w:r>
-      <w:r>
-        <w:rPr>
-          <w:rFonts w:hint="eastAsia"/>
-          <w:highlight w:val="yellow"/>
-        </w:rPr>
-        <w:t>省份</w:t>
-      </w:r>
-      <w:r>
-        <w:rPr>
-          <w:rFonts w:hint="eastAsia"/>
-          <w:highlight w:val="yellow"/>
-        </w:rPr>
-        <w:t>' FROM candidates GROUP BY province ORDER BY COUNT(</w:t>
-      </w:r>
-      <w:proofErr w:type="spellStart"/>
-      <w:r>
-        <w:rPr>
-          <w:rFonts w:hint="eastAsia"/>
-          <w:highlight w:val="yellow"/>
-        </w:rPr>
-        <w:t>uid</w:t>
-      </w:r>
-      <w:proofErr w:type="spellEnd"/>
-      <w:r>
-        <w:rPr>
-          <w:rFonts w:hint="eastAsia"/>
-          <w:highlight w:val="yellow"/>
-        </w:rPr>
-        <w:t>) DESC</w:t>
+        <w:t>' FROM candidates GROUP BY province ORDER BY COUNT(uid) DESC</w:t>
       </w:r>
     </w:p>
     <w:p/>
@@ -2676,23 +2541,7 @@
           <w:rFonts w:hint="eastAsia"/>
           <w:highlight w:val="yellow"/>
         </w:rPr>
-        <w:t>SELECT COUNT(</w:t>
-      </w:r>
-      <w:proofErr w:type="spellStart"/>
-      <w:r>
-        <w:rPr>
-          <w:rFonts w:hint="eastAsia"/>
-          <w:highlight w:val="yellow"/>
-        </w:rPr>
-        <w:t>uid</w:t>
-      </w:r>
-      <w:proofErr w:type="spellEnd"/>
-      <w:r>
-        <w:rPr>
-          <w:rFonts w:hint="eastAsia"/>
-          <w:highlight w:val="yellow"/>
-        </w:rPr>
-        <w:t>) AS '</w:t>
+        <w:t>SELECT COUNT(uid) AS '</w:t>
       </w:r>
       <w:r>
         <w:rPr>
@@ -2726,9 +2575,6 @@
     <w:p>
       <w:pPr>
         <w:jc w:val="left"/>
-        <w:rPr>
-          <w:rFonts w:hint="eastAsia"/>
-        </w:rPr>
       </w:pPr>
     </w:p>
     <w:p>
@@ -2740,9 +2586,6 @@
         </w:numPr>
         <w:spacing w:before="0" w:after="0"/>
         <w:jc w:val="left"/>
-        <w:rPr>
-          <w:rFonts w:hint="eastAsia"/>
-        </w:rPr>
       </w:pPr>
       <w:r>
         <w:rPr>
@@ -2788,13 +2631,37 @@
           <w:rFonts w:hint="eastAsia"/>
           <w:highlight w:val="yellow"/>
         </w:rPr>
-        <w:t>' FROM candidates GROUP BY province</w:t>
+        <w:t>' FROM candidates WHERE sex = '</w:t>
+      </w:r>
+      <w:r>
+        <w:rPr>
+          <w:rFonts w:hint="eastAsia"/>
+          <w:highlight w:val="yellow"/>
+        </w:rPr>
+        <w:t>男</w:t>
+      </w:r>
+      <w:r>
+        <w:rPr>
+          <w:rFonts w:hint="eastAsia"/>
+          <w:highlight w:val="yellow"/>
+        </w:rPr>
+        <w:t>' GROUP BY province ORDER BY AVG(age) DESC</w:t>
       </w:r>
     </w:p>
     <w:p>
       <w:pPr>
         <w:jc w:val="left"/>
       </w:pPr>
+    </w:p>
+    <w:p>
+      <w:pPr>
+        <w:jc w:val="left"/>
+        <w:rPr>
+          <w:rFonts w:hint="eastAsia"/>
+        </w:rPr>
+      </w:pPr>
+      <w:bookmarkStart w:id="0" w:name="_GoBack"/>
+      <w:bookmarkEnd w:id="0"/>
     </w:p>
     <w:p>
       <w:pPr>
@@ -2822,67 +2689,35 @@
           <w:rFonts w:hint="eastAsia"/>
           <w:highlight w:val="yellow"/>
         </w:rPr>
-        <w:t>SELECT COUNT(</w:t>
-      </w:r>
-      <w:proofErr w:type="spellStart"/>
+        <w:t>SELECT COUNT(uid) AS '</w:t>
+      </w:r>
       <w:r>
         <w:rPr>
           <w:rFonts w:hint="eastAsia"/>
           <w:highlight w:val="yellow"/>
         </w:rPr>
-        <w:t>uid</w:t>
-      </w:r>
-      <w:proofErr w:type="spellEnd"/>
+        <w:t>数量</w:t>
+      </w:r>
       <w:r>
         <w:rPr>
           <w:rFonts w:hint="eastAsia"/>
           <w:highlight w:val="yellow"/>
         </w:rPr>
-        <w:t>) AS '</w:t>
+        <w:t>', education as '</w:t>
       </w:r>
       <w:r>
         <w:rPr>
           <w:rFonts w:hint="eastAsia"/>
           <w:highlight w:val="yellow"/>
         </w:rPr>
-        <w:t>数量</w:t>
+        <w:t>文化程度</w:t>
       </w:r>
       <w:r>
         <w:rPr>
           <w:rFonts w:hint="eastAsia"/>
           <w:highlight w:val="yellow"/>
         </w:rPr>
-        <w:t>', education as '</w:t>
-      </w:r>
-      <w:r>
-        <w:rPr>
-          <w:rFonts w:hint="eastAsia"/>
-          <w:highlight w:val="yellow"/>
-        </w:rPr>
-        <w:t>文化程度</w:t>
-      </w:r>
-      <w:r>
-        <w:rPr>
-          <w:rFonts w:hint="eastAsia"/>
-          <w:highlight w:val="yellow"/>
-        </w:rPr>
-        <w:t>' FROM candidates GROUP BY education ORDER BY COUNT(</w:t>
-      </w:r>
-      <w:proofErr w:type="spellStart"/>
-      <w:r>
-        <w:rPr>
-          <w:rFonts w:hint="eastAsia"/>
-          <w:highlight w:val="yellow"/>
-        </w:rPr>
-        <w:t>uid</w:t>
-      </w:r>
-      <w:proofErr w:type="spellEnd"/>
-      <w:r>
-        <w:rPr>
-          <w:rFonts w:hint="eastAsia"/>
-          <w:highlight w:val="yellow"/>
-        </w:rPr>
-        <w:t>) DESC</w:t>
+        <w:t>' FROM candidates GROUP BY education ORDER BY COUNT(uid) DESC</w:t>
       </w:r>
     </w:p>
     <w:p>
@@ -2899,9 +2734,6 @@
         </w:numPr>
         <w:spacing w:before="0" w:after="0"/>
         <w:jc w:val="left"/>
-        <w:rPr>
-          <w:rFonts w:hint="eastAsia"/>
-        </w:rPr>
       </w:pPr>
       <w:r>
         <w:rPr>
@@ -3020,15 +2852,7 @@
           <w:rFonts w:hint="eastAsia"/>
           <w:highlight w:val="yellow"/>
         </w:rPr>
-        <w:t xml:space="preserve">' GROUP BY </w:t>
-      </w:r>
-      <w:r>
-        <w:rPr>
-          <w:rFonts w:hint="eastAsia"/>
-          <w:highlight w:val="yellow"/>
-        </w:rPr>
-        <w:lastRenderedPageBreak/>
-        <w:t>province ORDER BY AVG(height) DESC</w:t>
+        <w:t>' GROUP BY province ORDER BY AVG(height) DESC</w:t>
       </w:r>
     </w:p>
     <w:p>
@@ -3062,9 +2886,6 @@
         </w:numPr>
         <w:spacing w:before="0" w:after="0"/>
         <w:jc w:val="left"/>
-        <w:rPr>
-          <w:rFonts w:hint="eastAsia"/>
-        </w:rPr>
       </w:pPr>
       <w:r>
         <w:rPr>
@@ -3114,63 +2935,7 @@
           <w:sz w:val="24"/>
           <w:szCs w:val="24"/>
         </w:rPr>
-        <w:t xml:space="preserve">&gt; </w:t>
-      </w:r>
-      <w:proofErr w:type="gramStart"/>
-      <w:r>
-        <w:rPr>
-          <w:rFonts w:ascii="Lucida Console" w:eastAsia="宋体" w:hAnsi="Lucida Console" w:cs="宋体"/>
-          <w:color w:val="F92672"/>
-          <w:kern w:val="0"/>
-          <w:sz w:val="24"/>
-          <w:szCs w:val="24"/>
-        </w:rPr>
-        <w:t>write.csv(</w:t>
-      </w:r>
-      <w:proofErr w:type="spellStart"/>
-      <w:proofErr w:type="gramEnd"/>
-      <w:r>
-        <w:rPr>
-          <w:rFonts w:ascii="Lucida Console" w:eastAsia="宋体" w:hAnsi="Lucida Console" w:cs="宋体"/>
-          <w:color w:val="F92672"/>
-          <w:kern w:val="0"/>
-          <w:sz w:val="24"/>
-          <w:szCs w:val="24"/>
-        </w:rPr>
-        <w:t>data_female_hb</w:t>
-      </w:r>
-      <w:proofErr w:type="spellEnd"/>
-      <w:r>
-        <w:rPr>
-          <w:rFonts w:ascii="Lucida Console" w:eastAsia="宋体" w:hAnsi="Lucida Console" w:cs="宋体"/>
-          <w:color w:val="F92672"/>
-          <w:kern w:val="0"/>
-          <w:sz w:val="24"/>
-          <w:szCs w:val="24"/>
-        </w:rPr>
-        <w:t xml:space="preserve">[, 10], 'd:/matchcondition-hb.txt', quote = F, </w:t>
-      </w:r>
-      <w:proofErr w:type="spellStart"/>
-      <w:r>
-        <w:rPr>
-          <w:rFonts w:ascii="Lucida Console" w:eastAsia="宋体" w:hAnsi="Lucida Console" w:cs="宋体"/>
-          <w:color w:val="F92672"/>
-          <w:kern w:val="0"/>
-          <w:sz w:val="24"/>
-          <w:szCs w:val="24"/>
-        </w:rPr>
-        <w:t>row.names</w:t>
-      </w:r>
-      <w:proofErr w:type="spellEnd"/>
-      <w:r>
-        <w:rPr>
-          <w:rFonts w:ascii="Lucida Console" w:eastAsia="宋体" w:hAnsi="Lucida Console" w:cs="宋体"/>
-          <w:color w:val="F92672"/>
-          <w:kern w:val="0"/>
-          <w:sz w:val="24"/>
-          <w:szCs w:val="24"/>
-        </w:rPr>
-        <w:t xml:space="preserve"> = F)</w:t>
+        <w:t>&gt; write.csv(data_female_hb[, 10], 'd:/matchcondition-hb.txt', quote = F, row.names = F)</w:t>
       </w:r>
     </w:p>
     <w:p>
@@ -3185,8 +2950,6 @@
           <w:szCs w:val="24"/>
         </w:rPr>
       </w:pPr>
-      <w:bookmarkStart w:id="0" w:name="_GoBack"/>
-      <w:bookmarkEnd w:id="0"/>
     </w:p>
     <w:sectPr>
       <w:pgSz w:w="11906" w:h="16838"/>

</xml_diff>